<commit_message>
Antes de la entrevista
</commit_message>
<xml_diff>
--- a/04 Preguntas entrevista.docx
+++ b/04 Preguntas entrevista.docx
@@ -9,8 +9,6 @@
       <w:r>
         <w:t>Infantil</w:t>
       </w:r>
-      <w:bookmarkStart w:id="0" w:name="_GoBack"/>
-      <w:bookmarkEnd w:id="0"/>
     </w:p>
     <w:p>
       <w:pPr>
@@ -64,8 +62,15 @@
     </w:p>
     <w:p>
       <w:pPr>
+        <w:pStyle w:val="Prrafodelista"/>
+        <w:numPr>
+          <w:ilvl w:val="0"/>
+          <w:numId w:val="1"/>
+        </w:numPr>
         <w:jc w:val="both"/>
       </w:pPr>
+      <w:bookmarkStart w:id="0" w:name="_GoBack"/>
+      <w:bookmarkEnd w:id="0"/>
       <w:r>
         <w:t>¿Qué problemas de accesibilidad se pueden encontrar en un aula de primaria?</w:t>
       </w:r>
@@ -82,7 +87,7 @@
 
 <file path=word/numbering.xml><?xml version="1.0" encoding="utf-8"?>
 <w:numbering xmlns:wpc="http://schemas.microsoft.com/office/word/2010/wordprocessingCanvas" xmlns:mc="http://schemas.openxmlformats.org/markup-compatibility/2006" xmlns:o="urn:schemas-microsoft-com:office:office" xmlns:r="http://schemas.openxmlformats.org/officeDocument/2006/relationships" xmlns:m="http://schemas.openxmlformats.org/officeDocument/2006/math" xmlns:v="urn:schemas-microsoft-com:vml" xmlns:wp14="http://schemas.microsoft.com/office/word/2010/wordprocessingDrawing" xmlns:wp="http://schemas.openxmlformats.org/drawingml/2006/wordprocessingDrawing" xmlns:w10="urn:schemas-microsoft-com:office:word" xmlns:w="http://schemas.openxmlformats.org/wordprocessingml/2006/main" xmlns:w14="http://schemas.microsoft.com/office/word/2010/wordml" xmlns:w15="http://schemas.microsoft.com/office/word/2012/wordml" xmlns:wpg="http://schemas.microsoft.com/office/word/2010/wordprocessingGroup" xmlns:wpi="http://schemas.microsoft.com/office/word/2010/wordprocessingInk" xmlns:wne="http://schemas.microsoft.com/office/word/2006/wordml" xmlns:wps="http://schemas.microsoft.com/office/word/2010/wordprocessingShape" mc:Ignorable="w14 w15 wp14">
-  <w:abstractNum w:abstractNumId="0" w15:restartNumberingAfterBreak="0">
+  <w:abstractNum w:abstractNumId="0">
     <w:nsid w:val="2B370FC7"/>
     <w:multiLevelType w:val="hybridMultilevel"/>
     <w:tmpl w:val="E9E46202"/>

</xml_diff>

<commit_message>
Otra antes de la entrevista
</commit_message>
<xml_diff>
--- a/04 Preguntas entrevista.docx
+++ b/04 Preguntas entrevista.docx
@@ -22,31 +22,43 @@
       <w:r>
         <w:t>¿Qué problemas de accesibilidad se pueden encontrar en un aula de infantil?</w:t>
       </w:r>
-    </w:p>
-    <w:p>
-      <w:pPr>
-        <w:pStyle w:val="Prrafodelista"/>
-        <w:numPr>
-          <w:ilvl w:val="0"/>
-          <w:numId w:val="1"/>
-        </w:numPr>
-        <w:jc w:val="both"/>
-      </w:pPr>
-      <w:r>
-        <w:t xml:space="preserve">¿Cree que un niño de infantil sería capaz de retener una contraseña y un nombre de usuario para hacer “login” en la aplicación? </w:t>
-      </w:r>
-    </w:p>
-    <w:p>
-      <w:pPr>
-        <w:pStyle w:val="Prrafodelista"/>
-        <w:numPr>
-          <w:ilvl w:val="0"/>
-          <w:numId w:val="1"/>
-        </w:numPr>
-        <w:jc w:val="both"/>
-      </w:pPr>
-      <w:r>
-        <w:t>En caso negativo</w:t>
+      <w:r>
+        <w:t xml:space="preserve"> ¿Cuáles son las herramientas que más ayudan a las personas con tales problemas a usar la</w:t>
+      </w:r>
+      <w:r>
+        <w:t>s aplicaciones informáticas</w:t>
+      </w:r>
+      <w:r>
+        <w:t>?</w:t>
+      </w:r>
+    </w:p>
+    <w:p>
+      <w:pPr>
+        <w:pStyle w:val="Prrafodelista"/>
+        <w:numPr>
+          <w:ilvl w:val="0"/>
+          <w:numId w:val="1"/>
+        </w:numPr>
+        <w:jc w:val="both"/>
+      </w:pPr>
+      <w:r>
+        <w:t>¿En un aula de infantil puede haber alumnos extranjeros que no conozcan suficiente español?</w:t>
+      </w:r>
+      <w:r>
+        <w:t xml:space="preserve"> ¿Le parece adecuado la inclusión de otros idiomas además del español? ¿Cree que es innecesario puesto que la cantidad de texto es muy reducida en aplicaciones para alumnos de infantil?</w:t>
+      </w:r>
+    </w:p>
+    <w:p>
+      <w:pPr>
+        <w:pStyle w:val="Prrafodelista"/>
+        <w:numPr>
+          <w:ilvl w:val="0"/>
+          <w:numId w:val="1"/>
+        </w:numPr>
+        <w:jc w:val="both"/>
+      </w:pPr>
+      <w:r>
+        <w:t>¿Cree que un niño de infantil sería capaz de retener una contraseña y un nombre de usuario para hacer “login” en la aplicación? En caso negativo</w:t>
       </w:r>
       <w:r>
         <w:t>, ¿se le ocurre una alternativa para identificar al niño en la aplicación? De esta forma podemos hacer un seguimiento del usuario y así evaluar su progreso.</w:t>
@@ -54,6 +66,58 @@
     </w:p>
     <w:p>
       <w:pPr>
+        <w:pStyle w:val="Prrafodelista"/>
+        <w:numPr>
+          <w:ilvl w:val="0"/>
+          <w:numId w:val="1"/>
+        </w:numPr>
+        <w:jc w:val="both"/>
+      </w:pPr>
+      <w:r>
+        <w:t>¿Qué añadiría a la interfaz de la aplicación?</w:t>
+      </w:r>
+    </w:p>
+    <w:p>
+      <w:pPr>
+        <w:pStyle w:val="Prrafodelista"/>
+        <w:numPr>
+          <w:ilvl w:val="0"/>
+          <w:numId w:val="1"/>
+        </w:numPr>
+        <w:jc w:val="both"/>
+      </w:pPr>
+      <w:r>
+        <w:t>¿Qué es lo que más le disgusta de la aplicación?</w:t>
+      </w:r>
+    </w:p>
+    <w:p>
+      <w:pPr>
+        <w:pStyle w:val="Prrafodelista"/>
+        <w:numPr>
+          <w:ilvl w:val="0"/>
+          <w:numId w:val="1"/>
+        </w:numPr>
+        <w:jc w:val="both"/>
+      </w:pPr>
+      <w:r>
+        <w:t>¿Están lo suficientemente difundidas las tabletas en los colegios como para dar soporte de nuestra aplicación en dicha plataforma?</w:t>
+      </w:r>
+    </w:p>
+    <w:p>
+      <w:pPr>
+        <w:pStyle w:val="Prrafodelista"/>
+        <w:numPr>
+          <w:ilvl w:val="0"/>
+          <w:numId w:val="1"/>
+        </w:numPr>
+        <w:jc w:val="both"/>
+      </w:pPr>
+      <w:r>
+        <w:t>Además del informe de resultados a posteriori de una sesión o actividad, ¿cree que la aplicación debería avisar al profesor cuando un alumno tenga dificultades a lo largo de la clase o la actividad? Es decir, alertar al profesor de ciertos intentos fallidos o errores que considere el profesor. ¿Sería beneficioso para evitar la frustración al alumno o sería intrusivo para el niño?</w:t>
+      </w:r>
+    </w:p>
+    <w:p>
+      <w:pPr>
         <w:jc w:val="both"/>
       </w:pPr>
       <w:r>
@@ -69,11 +133,94 @@
         </w:numPr>
         <w:jc w:val="both"/>
       </w:pPr>
+      <w:r>
+        <w:t xml:space="preserve">¿Qué problemas de accesibilidad se pueden encontrar en un aula de </w:t>
+      </w:r>
+      <w:r>
+        <w:t>primaria</w:t>
+      </w:r>
+      <w:r>
+        <w:t>? ¿Cuáles son las herramientas que más ayudan a las personas con tales problemas a usar la aplicación?</w:t>
+      </w:r>
+    </w:p>
+    <w:p>
+      <w:pPr>
+        <w:pStyle w:val="Prrafodelista"/>
+        <w:numPr>
+          <w:ilvl w:val="0"/>
+          <w:numId w:val="1"/>
+        </w:numPr>
+        <w:jc w:val="both"/>
+      </w:pPr>
+      <w:r>
+        <w:t xml:space="preserve">¿En un aula de </w:t>
+      </w:r>
+      <w:r>
+        <w:t>primaria</w:t>
+      </w:r>
+      <w:r>
+        <w:t xml:space="preserve"> puede haber alumnos extranjeros que no conozcan suficiente español?</w:t>
+      </w:r>
+      <w:r>
+        <w:t xml:space="preserve"> </w:t>
+      </w:r>
+      <w:r>
+        <w:t>¿Le parece adecuado la inclusión de otros idiomas además del español?</w:t>
+      </w:r>
+    </w:p>
+    <w:p>
+      <w:pPr>
+        <w:pStyle w:val="Prrafodelista"/>
+        <w:numPr>
+          <w:ilvl w:val="0"/>
+          <w:numId w:val="1"/>
+        </w:numPr>
+        <w:jc w:val="both"/>
+      </w:pPr>
+      <w:r>
+        <w:t>¿Qué añadiría a la interfaz de la aplicación?</w:t>
+      </w:r>
+    </w:p>
+    <w:p>
+      <w:pPr>
+        <w:pStyle w:val="Prrafodelista"/>
+        <w:numPr>
+          <w:ilvl w:val="0"/>
+          <w:numId w:val="1"/>
+        </w:numPr>
+        <w:jc w:val="both"/>
+      </w:pPr>
+      <w:r>
+        <w:t>¿Qué es lo que más le disgusta de la aplicación?</w:t>
+      </w:r>
+    </w:p>
+    <w:p>
+      <w:pPr>
+        <w:pStyle w:val="Prrafodelista"/>
+        <w:numPr>
+          <w:ilvl w:val="0"/>
+          <w:numId w:val="1"/>
+        </w:numPr>
+        <w:jc w:val="both"/>
+      </w:pPr>
+      <w:r>
+        <w:t>¿Están lo suficientemente difundidas las tabletas en los colegios como para dar soporte de nuestra aplicación en dicha plataforma?</w:t>
+      </w:r>
+    </w:p>
+    <w:p>
+      <w:pPr>
+        <w:pStyle w:val="Prrafodelista"/>
+        <w:numPr>
+          <w:ilvl w:val="0"/>
+          <w:numId w:val="1"/>
+        </w:numPr>
+        <w:jc w:val="both"/>
+      </w:pPr>
+      <w:r>
+        <w:t>Además del informe de resultados a posteriori de una sesión o actividad, ¿cree que la aplicación debería avisar al profesor cuando un alumno tenga dificultades a lo largo de la clase o la actividad? Es decir, alertar al profesor de ciertos intentos fallidos o errores que considere el profesor. ¿Sería beneficioso para evitar la frustración al alumno o sería intrusivo para el niño?</w:t>
+      </w:r>
       <w:bookmarkStart w:id="0" w:name="_GoBack"/>
       <w:bookmarkEnd w:id="0"/>
-      <w:r>
-        <w:t>¿Qué problemas de accesibilidad se pueden encontrar en un aula de primaria?</w:t>
-      </w:r>
     </w:p>
     <w:sectPr>
       <w:pgSz w:w="11906" w:h="16838"/>

</xml_diff>